<commit_message>
Update Manual SAP ECC HANA EN.docx
</commit_message>
<xml_diff>
--- a/Manual SAP ECC HANA EN.docx
+++ b/Manual SAP ECC HANA EN.docx
@@ -48,10 +48,10 @@
             <v:path o:extrusionok="f" gradientshapeok="t" o:connecttype="rect"/>
             <o:lock v:ext="edit" aspectratio="t"/>
           </v:shapetype>
-          <v:shape id="_x0000_i1025" type="#_x0000_t75" style="width:77pt;height:50pt" o:ole="">
+          <v:shape id="_x0000_i1025" type="#_x0000_t75" style="width:77pt;height:49.9pt" o:ole="">
             <v:imagedata r:id="rId7" o:title=""/>
           </v:shape>
-          <o:OLEObject Type="Embed" ProgID="AcroExch.Document.DC" ShapeID="_x0000_i1025" DrawAspect="Icon" ObjectID="_1685770552" r:id="rId8"/>
+          <o:OLEObject Type="Embed" ProgID="AcroExch.Document.DC" ShapeID="_x0000_i1025" DrawAspect="Icon" ObjectID="_1686033878" r:id="rId8"/>
         </w:object>
       </w:r>
     </w:p>
@@ -88,10 +88,10 @@
           <w:lang w:val="en-US"/>
         </w:rPr>
         <w:object w:dxaOrig="1543" w:dyaOrig="1000">
-          <v:shape id="_x0000_i1026" type="#_x0000_t75" style="width:77pt;height:50pt" o:ole="">
+          <v:shape id="_x0000_i1026" type="#_x0000_t75" style="width:77pt;height:49.9pt" o:ole="">
             <v:imagedata r:id="rId9" o:title=""/>
           </v:shape>
-          <o:OLEObject Type="Embed" ProgID="AcroExch.Document.DC" ShapeID="_x0000_i1026" DrawAspect="Icon" ObjectID="_1685770553" r:id="rId10"/>
+          <o:OLEObject Type="Embed" ProgID="AcroExch.Document.DC" ShapeID="_x0000_i1026" DrawAspect="Icon" ObjectID="_1686033879" r:id="rId10"/>
         </w:object>
       </w:r>
     </w:p>
@@ -128,10 +128,10 @@
           <w:lang w:val="en-US"/>
         </w:rPr>
         <w:object w:dxaOrig="1543" w:dyaOrig="1000">
-          <v:shape id="_x0000_i1027" type="#_x0000_t75" style="width:77pt;height:50pt" o:ole="">
+          <v:shape id="_x0000_i1027" type="#_x0000_t75" style="width:77pt;height:49.9pt" o:ole="">
             <v:imagedata r:id="rId11" o:title=""/>
           </v:shape>
-          <o:OLEObject Type="Embed" ProgID="AcroExch.Document.DC" ShapeID="_x0000_i1027" DrawAspect="Icon" ObjectID="_1685770554" r:id="rId12"/>
+          <o:OLEObject Type="Embed" ProgID="AcroExch.Document.DC" ShapeID="_x0000_i1027" DrawAspect="Icon" ObjectID="_1686033880" r:id="rId12"/>
         </w:object>
       </w:r>
     </w:p>
@@ -168,10 +168,10 @@
           <w:lang w:val="en-US"/>
         </w:rPr>
         <w:object w:dxaOrig="1543" w:dyaOrig="1000">
-          <v:shape id="_x0000_i1028" type="#_x0000_t75" style="width:77pt;height:50pt" o:ole="">
+          <v:shape id="_x0000_i1028" type="#_x0000_t75" style="width:77pt;height:49.9pt" o:ole="">
             <v:imagedata r:id="rId13" o:title=""/>
           </v:shape>
-          <o:OLEObject Type="Embed" ProgID="AcroExch.Document.DC" ShapeID="_x0000_i1028" DrawAspect="Icon" ObjectID="_1685770555" r:id="rId14"/>
+          <o:OLEObject Type="Embed" ProgID="AcroExch.Document.DC" ShapeID="_x0000_i1028" DrawAspect="Icon" ObjectID="_1686033881" r:id="rId14"/>
         </w:object>
       </w:r>
     </w:p>
@@ -208,10 +208,10 @@
           <w:lang w:val="en-US"/>
         </w:rPr>
         <w:object w:dxaOrig="1543" w:dyaOrig="1000">
-          <v:shape id="_x0000_i1029" type="#_x0000_t75" style="width:77pt;height:50pt" o:ole="">
+          <v:shape id="_x0000_i1029" type="#_x0000_t75" style="width:77pt;height:49.9pt" o:ole="">
             <v:imagedata r:id="rId15" o:title=""/>
           </v:shape>
-          <o:OLEObject Type="Embed" ProgID="AcroExch.Document.DC" ShapeID="_x0000_i1029" DrawAspect="Icon" ObjectID="_1685770556" r:id="rId16"/>
+          <o:OLEObject Type="Embed" ProgID="AcroExch.Document.DC" ShapeID="_x0000_i1029" DrawAspect="Icon" ObjectID="_1686033882" r:id="rId16"/>
         </w:object>
       </w:r>
     </w:p>
@@ -248,10 +248,10 @@
           <w:lang w:val="en-US"/>
         </w:rPr>
         <w:object w:dxaOrig="1543" w:dyaOrig="1000">
-          <v:shape id="_x0000_i1030" type="#_x0000_t75" style="width:77pt;height:50pt" o:ole="">
+          <v:shape id="_x0000_i1030" type="#_x0000_t75" style="width:77pt;height:49.9pt" o:ole="">
             <v:imagedata r:id="rId17" o:title=""/>
           </v:shape>
-          <o:OLEObject Type="Embed" ProgID="AcroExch.Document.DC" ShapeID="_x0000_i1030" DrawAspect="Icon" ObjectID="_1685770557" r:id="rId18"/>
+          <o:OLEObject Type="Embed" ProgID="AcroExch.Document.DC" ShapeID="_x0000_i1030" DrawAspect="Icon" ObjectID="_1686033883" r:id="rId18"/>
         </w:object>
       </w:r>
     </w:p>
@@ -288,10 +288,10 @@
           <w:lang w:val="en-US"/>
         </w:rPr>
         <w:object w:dxaOrig="1543" w:dyaOrig="1000">
-          <v:shape id="_x0000_i1031" type="#_x0000_t75" style="width:77pt;height:50pt" o:ole="">
+          <v:shape id="_x0000_i1031" type="#_x0000_t75" style="width:77pt;height:49.9pt" o:ole="">
             <v:imagedata r:id="rId19" o:title=""/>
           </v:shape>
-          <o:OLEObject Type="Embed" ProgID="AcroExch.Document.DC" ShapeID="_x0000_i1031" DrawAspect="Icon" ObjectID="_1685770558" r:id="rId20"/>
+          <o:OLEObject Type="Embed" ProgID="AcroExch.Document.DC" ShapeID="_x0000_i1031" DrawAspect="Icon" ObjectID="_1686033884" r:id="rId20"/>
         </w:object>
       </w:r>
     </w:p>
@@ -1346,8 +1346,6 @@
         </w:rPr>
         <w:t>CKML – Actual Costing / Material Ledger</w:t>
       </w:r>
-      <w:bookmarkStart w:id="0" w:name="_GoBack"/>
-      <w:bookmarkEnd w:id="0"/>
     </w:p>
     <w:p>
       <w:pPr>
@@ -1746,6 +1744,197 @@
           </wp:inline>
         </w:drawing>
       </w:r>
+    </w:p>
+    <w:p>
+      <w:pPr>
+        <w:ind w:left="-1134"/>
+        <w:rPr>
+          <w:lang w:val="en-US"/>
+        </w:rPr>
+      </w:pPr>
+      <w:r>
+        <w:rPr>
+          <w:lang w:val="en-US"/>
+        </w:rPr>
+        <w:t>Company Codes for my study</w:t>
+      </w:r>
+      <w:r>
+        <w:rPr>
+          <w:lang w:val="en-US"/>
+        </w:rPr>
+        <w:t xml:space="preserve"> – client 400 – best practices</w:t>
+      </w:r>
+    </w:p>
+    <w:p>
+      <w:pPr>
+        <w:ind w:left="-1134"/>
+        <w:rPr>
+          <w:lang w:val="en-US"/>
+        </w:rPr>
+      </w:pPr>
+      <w:r>
+        <w:rPr>
+          <w:lang w:val="en-US"/>
+        </w:rPr>
+        <w:t>252</w:t>
+      </w:r>
+      <w:r>
+        <w:rPr>
+          <w:lang w:val="en-US"/>
+        </w:rPr>
+        <w:t xml:space="preserve">0 </w:t>
+      </w:r>
+      <w:r>
+        <w:rPr>
+          <w:lang w:val="en-US"/>
+        </w:rPr>
+        <w:t>–</w:t>
+      </w:r>
+      <w:r>
+        <w:rPr>
+          <w:lang w:val="en-US"/>
+        </w:rPr>
+        <w:t xml:space="preserve"> </w:t>
+      </w:r>
+      <w:r>
+        <w:rPr>
+          <w:lang w:val="en-US"/>
+        </w:rPr>
+        <w:t>Canada Company</w:t>
+      </w:r>
+    </w:p>
+    <w:p>
+      <w:pPr>
+        <w:ind w:left="-1134"/>
+        <w:rPr>
+          <w:lang w:val="en-US"/>
+        </w:rPr>
+      </w:pPr>
+      <w:r>
+        <w:rPr>
+          <w:lang w:val="en-US"/>
+        </w:rPr>
+        <w:t>2530 – USA Company</w:t>
+      </w:r>
+    </w:p>
+    <w:p>
+      <w:pPr>
+        <w:ind w:left="-1134"/>
+        <w:rPr>
+          <w:lang w:val="en-US"/>
+        </w:rPr>
+      </w:pPr>
+      <w:r>
+        <w:rPr>
+          <w:lang w:val="en-US"/>
+        </w:rPr>
+        <w:t>2540 – Brazil Company</w:t>
+      </w:r>
+    </w:p>
+    <w:p>
+      <w:pPr>
+        <w:ind w:left="-1134"/>
+        <w:rPr>
+          <w:lang w:val="en-US"/>
+        </w:rPr>
+      </w:pPr>
+      <w:r>
+        <w:rPr>
+          <w:lang w:val="en-US"/>
+        </w:rPr>
+        <w:t xml:space="preserve">I have problems when creating CC 2520 and SAP Help recommended me </w:t>
+      </w:r>
+      <w:r>
+        <w:rPr>
+          <w:lang w:val="en-US"/>
+        </w:rPr>
+        <w:t>t</w:t>
+      </w:r>
+      <w:r>
+        <w:rPr>
+          <w:lang w:val="en-US"/>
+        </w:rPr>
+        <w:t>-code FINS_CUST_CONS_CHK</w:t>
+      </w:r>
+      <w:r>
+        <w:rPr>
+          <w:lang w:val="en-US"/>
+        </w:rPr>
+        <w:t xml:space="preserve"> to check consistency in company codes.</w:t>
+      </w:r>
+    </w:p>
+    <w:p>
+      <w:pPr>
+        <w:ind w:left="-1134"/>
+        <w:rPr>
+          <w:lang w:val="en-US"/>
+        </w:rPr>
+      </w:pPr>
+    </w:p>
+    <w:p>
+      <w:pPr>
+        <w:ind w:left="-1134"/>
+        <w:rPr>
+          <w:lang w:val="en-US"/>
+        </w:rPr>
+      </w:pPr>
+    </w:p>
+    <w:p>
+      <w:pPr>
+        <w:ind w:left="-1134"/>
+        <w:rPr>
+          <w:lang w:val="en-US"/>
+        </w:rPr>
+      </w:pPr>
+    </w:p>
+    <w:p>
+      <w:pPr>
+        <w:ind w:left="-1134"/>
+        <w:rPr>
+          <w:lang w:val="en-US"/>
+        </w:rPr>
+      </w:pPr>
+    </w:p>
+    <w:p>
+      <w:pPr>
+        <w:ind w:left="-1134"/>
+        <w:rPr>
+          <w:b/>
+          <w:lang w:val="en-US"/>
+        </w:rPr>
+      </w:pPr>
+      <w:r>
+        <w:rPr>
+          <w:b/>
+          <w:lang w:val="en-US"/>
+        </w:rPr>
+        <w:lastRenderedPageBreak/>
+        <w:t>Manual insert in table</w:t>
+      </w:r>
+    </w:p>
+    <w:p>
+      <w:pPr>
+        <w:ind w:left="-1134"/>
+        <w:rPr>
+          <w:lang w:val="en-US"/>
+        </w:rPr>
+      </w:pPr>
+      <w:r>
+        <w:rPr>
+          <w:lang w:val="en-US"/>
+        </w:rPr>
+        <w:t>To verify if there is any manual addition to a table run report RKSE16N_CD_SHOW_DELETE for changes in a table.</w:t>
+      </w:r>
+      <w:bookmarkStart w:id="0" w:name="_GoBack"/>
+      <w:bookmarkEnd w:id="0"/>
+    </w:p>
+    <w:p>
+      <w:pPr>
+        <w:ind w:left="-1134"/>
+        <w:rPr>
+          <w:lang w:val="en-US"/>
+        </w:rPr>
+      </w:pPr>
     </w:p>
     <w:sectPr>
       <w:headerReference w:type="default" r:id="rId30"/>
@@ -1818,7 +2007,7 @@
           <w:rPr>
             <w:noProof/>
           </w:rPr>
-          <w:t>5</w:t>
+          <w:t>6</w:t>
         </w:r>
         <w:r>
           <w:rPr>

</xml_diff>